<commit_message>
added remove .docx as default word
</commit_message>
<xml_diff>
--- a/production/userization/win-todo.docx
+++ b/production/userization/win-todo.docx
@@ -27,6 +27,46 @@
         </w:rPr>
         <w:t>My ” from Documents, music, etc.</w:t>
       </w:r>
+    </w:p>
+    <w:p>
+      <w:pPr>
+        <w:pStyle w:val="ListParagraph"/>
+        <w:numPr>
+          <w:ilvl w:val="0"/>
+          <w:numId w:val="1"/>
+        </w:numPr>
+        <w:rPr>
+          <w:lang w:val="en-US"/>
+        </w:rPr>
+      </w:pPr>
+      <w:r>
+        <w:rPr>
+          <w:lang w:val="en-US"/>
+        </w:rPr>
+        <w:t>Change word default format to doc 97/2003/</w:t>
+      </w:r>
+      <w:proofErr w:type="spellStart"/>
+      <w:r>
+        <w:rPr>
+          <w:lang w:val="en-US"/>
+        </w:rPr>
+        <w:t>xp</w:t>
+      </w:r>
+      <w:proofErr w:type="spellEnd"/>
+    </w:p>
+    <w:p>
+      <w:pPr>
+        <w:rPr>
+          <w:lang w:val="en-US"/>
+        </w:rPr>
+      </w:pPr>
+    </w:p>
+    <w:p>
+      <w:pPr>
+        <w:rPr>
+          <w:lang w:val="en-US"/>
+        </w:rPr>
+      </w:pPr>
     </w:p>
     <w:sectPr>
       <w:pgSz w:w="11906" w:h="16838"/>

</xml_diff>